<commit_message>
00:21 Unit15 Writing Upload2 (PGW)
</commit_message>
<xml_diff>
--- a/PGW/20190715/Writing.docx
+++ b/PGW/20190715/Writing.docx
@@ -42,21 +42,18 @@
     </w:p>
     <w:p>
       <w:pPr>
-        <w:pStyle w:val="a3"/>
-        <w:spacing w:before="0" w:beforeAutospacing="0" w:after="0" w:afterAutospacing="0" w:line="390" w:lineRule="atLeast"/>
+        <w:rPr>
+          <w:rFonts w:asciiTheme="majorHAnsi" w:eastAsiaTheme="majorHAnsi" w:hAnsiTheme="majorHAnsi"/>
+          <w:sz w:val="22"/>
+        </w:rPr>
+      </w:pPr>
+      <w:r>
         <w:rPr>
           <w:rFonts w:ascii="Arial" w:hAnsi="Arial" w:cs="Arial"/>
           <w:color w:val="3C3B40"/>
           <w:sz w:val="30"/>
           <w:szCs w:val="30"/>
-        </w:rPr>
-      </w:pPr>
-      <w:r>
-        <w:rPr>
-          <w:rFonts w:ascii="Arial" w:hAnsi="Arial" w:cs="Arial"/>
-          <w:color w:val="3C3B40"/>
-          <w:sz w:val="30"/>
-          <w:szCs w:val="30"/>
+          <w:shd w:val="clear" w:color="auto" w:fill="F3F5F9"/>
         </w:rPr>
         <w:t>Your foreign friend would like to take a bus from your house to the nearest shopping mall next weekend. Please give her information about the best bus, how long it will take to get there, and how much it will cost.</w:t>
       </w:r>
@@ -68,16 +65,6 @@
           <w:sz w:val="22"/>
         </w:rPr>
       </w:pPr>
-    </w:p>
-    <w:p>
-      <w:pPr>
-        <w:rPr>
-          <w:rFonts w:asciiTheme="majorHAnsi" w:eastAsiaTheme="majorHAnsi" w:hAnsiTheme="majorHAnsi"/>
-          <w:sz w:val="22"/>
-        </w:rPr>
-      </w:pPr>
-      <w:bookmarkStart w:id="0" w:name="_GoBack"/>
-      <w:bookmarkEnd w:id="0"/>
       <w:r>
         <w:rPr>
           <w:rFonts w:asciiTheme="majorHAnsi" w:eastAsiaTheme="majorHAnsi" w:hAnsiTheme="majorHAnsi" w:hint="eastAsia"/>
@@ -104,6 +91,17 @@
           <w:szCs w:val="27"/>
         </w:rPr>
       </w:pPr>
+      <w:r>
+        <w:rPr>
+          <w:rFonts w:ascii="Arial" w:hAnsi="Arial" w:cs="Arial"/>
+          <w:color w:val="000000"/>
+          <w:sz w:val="27"/>
+          <w:szCs w:val="27"/>
+        </w:rPr>
+        <w:t>If you want to go to the nearest shopping mall, I recommend a town bus. The town bus number is 5535. If you take the bus, you can get to the nearest shopping mall. I remember it took about 10 minutes. I remember that the cost of the bus is 1,300 won. The shopping mall is very close! But bus will not be able to sit in a seat because there are always a lot of people on it. It's a relief that the shopping mall is near. I pray that you can go to the shopping mall safely. If you take the bus that I told you, you can arrive at the shopping mall safely. Good luck!</w:t>
+      </w:r>
+      <w:bookmarkStart w:id="0" w:name="_GoBack"/>
+      <w:bookmarkEnd w:id="0"/>
     </w:p>
     <w:sectPr>
       <w:pgSz w:w="11906" w:h="16838"/>

</xml_diff>

<commit_message>
00:22 Unit15 Rewriting Upload  (PGW)
</commit_message>
<xml_diff>
--- a/PGW/20190715/Writing.docx
+++ b/PGW/20190715/Writing.docx
@@ -1,6 +1,6 @@
 
 <file path=word/document.xml><?xml version="1.0" encoding="utf-8"?>
-<w:document xmlns:wpc="http://schemas.microsoft.com/office/word/2010/wordprocessingCanvas" xmlns:cx="http://schemas.microsoft.com/office/drawing/2014/chartex" xmlns:mc="http://schemas.openxmlformats.org/markup-compatibility/2006" xmlns:o="urn:schemas-microsoft-com:office:office" xmlns:r="http://schemas.openxmlformats.org/officeDocument/2006/relationships" xmlns:m="http://schemas.openxmlformats.org/officeDocument/2006/math" xmlns:v="urn:schemas-microsoft-com:vml" xmlns:wp14="http://schemas.microsoft.com/office/word/2010/wordprocessingDrawing" xmlns:wp="http://schemas.openxmlformats.org/drawingml/2006/wordprocessingDrawing" xmlns:w10="urn:schemas-microsoft-com:office:word" xmlns:w="http://schemas.openxmlformats.org/wordprocessingml/2006/main" xmlns:w14="http://schemas.microsoft.com/office/word/2010/wordml" xmlns:w15="http://schemas.microsoft.com/office/word/2012/wordml" xmlns:w16se="http://schemas.microsoft.com/office/word/2015/wordml/symex" xmlns:wpg="http://schemas.microsoft.com/office/word/2010/wordprocessingGroup" xmlns:wpi="http://schemas.microsoft.com/office/word/2010/wordprocessingInk" xmlns:wne="http://schemas.microsoft.com/office/word/2006/wordml" xmlns:wps="http://schemas.microsoft.com/office/word/2010/wordprocessingShape" mc:Ignorable="w14 w15 w16se wp14">
+<w:document xmlns:wpc="http://schemas.microsoft.com/office/word/2010/wordprocessingCanvas" xmlns:mc="http://schemas.openxmlformats.org/markup-compatibility/2006" xmlns:o="urn:schemas-microsoft-com:office:office" xmlns:r="http://schemas.openxmlformats.org/officeDocument/2006/relationships" xmlns:m="http://schemas.openxmlformats.org/officeDocument/2006/math" xmlns:v="urn:schemas-microsoft-com:vml" xmlns:wp14="http://schemas.microsoft.com/office/word/2010/wordprocessingDrawing" xmlns:wp="http://schemas.openxmlformats.org/drawingml/2006/wordprocessingDrawing" xmlns:w10="urn:schemas-microsoft-com:office:word" xmlns:w="http://schemas.openxmlformats.org/wordprocessingml/2006/main" xmlns:w14="http://schemas.microsoft.com/office/word/2010/wordml" xmlns:w15="http://schemas.microsoft.com/office/word/2012/wordml" xmlns:wpg="http://schemas.microsoft.com/office/word/2010/wordprocessingGroup" xmlns:wpi="http://schemas.microsoft.com/office/word/2010/wordprocessingInk" xmlns:wne="http://schemas.microsoft.com/office/word/2006/wordml" xmlns:wps="http://schemas.microsoft.com/office/word/2010/wordprocessingShape" mc:Ignorable="w14 w15 wp14">
   <w:body>
     <w:p>
       <w:pPr>
@@ -65,22 +65,6 @@
           <w:sz w:val="22"/>
         </w:rPr>
       </w:pPr>
-      <w:r>
-        <w:rPr>
-          <w:rFonts w:asciiTheme="majorHAnsi" w:eastAsiaTheme="majorHAnsi" w:hAnsiTheme="majorHAnsi" w:hint="eastAsia"/>
-          <w:sz w:val="22"/>
-          <w:highlight w:val="yellow"/>
-        </w:rPr>
-        <w:t>첨삭-</w:t>
-      </w:r>
-      <w:r>
-        <w:rPr>
-          <w:rFonts w:asciiTheme="majorHAnsi" w:eastAsiaTheme="majorHAnsi" w:hAnsiTheme="majorHAnsi"/>
-          <w:sz w:val="22"/>
-          <w:highlight w:val="yellow"/>
-        </w:rPr>
-        <w:t>---------------------------------------------------------------------</w:t>
-      </w:r>
     </w:p>
     <w:p>
       <w:pPr>
@@ -99,6 +83,138 @@
           <w:szCs w:val="27"/>
         </w:rPr>
         <w:t>If you want to go to the nearest shopping mall, I recommend a town bus. The town bus number is 5535. If you take the bus, you can get to the nearest shopping mall. I remember it took about 10 minutes. I remember that the cost of the bus is 1,300 won. The shopping mall is very close! But bus will not be able to sit in a seat because there are always a lot of people on it. It's a relief that the shopping mall is near. I pray that you can go to the shopping mall safely. If you take the bus that I told you, you can arrive at the shopping mall safely. Good luck!</w:t>
+      </w:r>
+    </w:p>
+    <w:p>
+      <w:pPr>
+        <w:rPr>
+          <w:rFonts w:asciiTheme="majorHAnsi" w:eastAsiaTheme="majorHAnsi" w:hAnsiTheme="majorHAnsi"/>
+          <w:sz w:val="22"/>
+        </w:rPr>
+      </w:pPr>
+      <w:r>
+        <w:rPr>
+          <w:rFonts w:asciiTheme="majorHAnsi" w:eastAsiaTheme="majorHAnsi" w:hAnsiTheme="majorHAnsi" w:hint="eastAsia"/>
+          <w:sz w:val="22"/>
+          <w:highlight w:val="yellow"/>
+        </w:rPr>
+        <w:t>첨삭-</w:t>
+      </w:r>
+      <w:r>
+        <w:rPr>
+          <w:rFonts w:asciiTheme="majorHAnsi" w:eastAsiaTheme="majorHAnsi" w:hAnsiTheme="majorHAnsi"/>
+          <w:sz w:val="22"/>
+          <w:highlight w:val="yellow"/>
+        </w:rPr>
+        <w:t>---------------------------------------------------------------------</w:t>
+      </w:r>
+    </w:p>
+    <w:p>
+      <w:pPr>
+        <w:widowControl/>
+        <w:wordWrap/>
+        <w:autoSpaceDE/>
+        <w:autoSpaceDN/>
+        <w:spacing w:before="100" w:beforeAutospacing="1" w:after="0" w:line="450" w:lineRule="atLeast"/>
+        <w:jc w:val="left"/>
+        <w:rPr>
+          <w:rFonts w:ascii="Noto Sans KR" w:eastAsia="굴림" w:hAnsi="Noto Sans KR" w:cs="굴림" w:hint="eastAsia"/>
+          <w:color w:val="000000"/>
+          <w:kern w:val="0"/>
+          <w:sz w:val="24"/>
+          <w:szCs w:val="24"/>
+        </w:rPr>
+      </w:pPr>
+      <w:r>
+        <w:rPr>
+          <w:rFonts w:ascii="Nanum Gothic" w:eastAsia="굴림" w:hAnsi="Nanum Gothic" w:cs="굴림"/>
+          <w:color w:val="000000"/>
+          <w:kern w:val="0"/>
+          <w:sz w:val="24"/>
+          <w:szCs w:val="24"/>
+        </w:rPr>
+        <w:t xml:space="preserve">If you want to go to the nearest shopping mall, I recommend a town bus. The town bus number is 5535. If you take the bus, you can get to the nearest shopping mall. I remember it took about 10 minutes. I remember that the cost of the bus is 1,300 won. The shopping mall is very close! But </w:t>
+      </w:r>
+      <w:r>
+        <w:rPr>
+          <w:rFonts w:ascii="Nanum Gothic" w:eastAsia="굴림" w:hAnsi="Nanum Gothic" w:cs="굴림"/>
+          <w:color w:val="FF0000"/>
+          <w:kern w:val="0"/>
+          <w:sz w:val="24"/>
+          <w:szCs w:val="24"/>
+        </w:rPr>
+        <w:t>(in the)</w:t>
+      </w:r>
+      <w:r>
+        <w:rPr>
+          <w:rFonts w:ascii="Nanum Gothic" w:eastAsia="굴림" w:hAnsi="Nanum Gothic" w:cs="굴림"/>
+          <w:color w:val="000000"/>
+          <w:kern w:val="0"/>
+          <w:sz w:val="24"/>
+          <w:szCs w:val="24"/>
+        </w:rPr>
+        <w:t xml:space="preserve"> bus </w:t>
+      </w:r>
+      <w:r>
+        <w:rPr>
+          <w:rFonts w:ascii="Nanum Gothic" w:eastAsia="굴림" w:hAnsi="Nanum Gothic" w:cs="굴림"/>
+          <w:color w:val="FF0000"/>
+          <w:kern w:val="0"/>
+          <w:sz w:val="24"/>
+          <w:szCs w:val="24"/>
+        </w:rPr>
+        <w:t>(you)</w:t>
+      </w:r>
+      <w:r>
+        <w:rPr>
+          <w:rFonts w:ascii="Nanum Gothic" w:eastAsia="굴림" w:hAnsi="Nanum Gothic" w:cs="굴림"/>
+          <w:color w:val="000000"/>
+          <w:kern w:val="0"/>
+          <w:sz w:val="24"/>
+          <w:szCs w:val="24"/>
+        </w:rPr>
+        <w:t xml:space="preserve"> will not be able to sit in a seat because there are always a lot of people </w:t>
+      </w:r>
+      <w:r>
+        <w:rPr>
+          <w:rFonts w:ascii="Nanum Gothic" w:eastAsia="굴림" w:hAnsi="Nanum Gothic" w:cs="굴림"/>
+          <w:color w:val="000000"/>
+          <w:kern w:val="0"/>
+          <w:sz w:val="24"/>
+          <w:szCs w:val="24"/>
+          <w:u w:val="single"/>
+        </w:rPr>
+        <w:t>on</w:t>
+      </w:r>
+      <w:r>
+        <w:rPr>
+          <w:rFonts w:ascii="Nanum Gothic" w:eastAsia="굴림" w:hAnsi="Nanum Gothic" w:cs="굴림"/>
+          <w:color w:val="000000"/>
+          <w:kern w:val="0"/>
+          <w:sz w:val="24"/>
+          <w:szCs w:val="24"/>
+        </w:rPr>
+        <w:t xml:space="preserve"> </w:t>
+      </w:r>
+      <w:r>
+        <w:rPr>
+          <w:rFonts w:ascii="Nanum Gothic" w:eastAsia="굴림" w:hAnsi="Nanum Gothic" w:cs="굴림"/>
+          <w:color w:val="FF0000"/>
+          <w:kern w:val="0"/>
+          <w:sz w:val="24"/>
+          <w:szCs w:val="24"/>
+        </w:rPr>
+        <w:t>(in)</w:t>
+      </w:r>
+      <w:r>
+        <w:rPr>
+          <w:rFonts w:ascii="Nanum Gothic" w:eastAsia="굴림" w:hAnsi="Nanum Gothic" w:cs="굴림"/>
+          <w:color w:val="000000"/>
+          <w:kern w:val="0"/>
+          <w:sz w:val="24"/>
+          <w:szCs w:val="24"/>
+        </w:rPr>
+        <w:t xml:space="preserve"> it. It's a relief that the shopping mall is near. I pray that you can go to the shopping mall safely. If you take the bus that I told you, you can arrive at the shopping mall safely. Good luck!</w:t>
       </w:r>
       <w:bookmarkStart w:id="0" w:name="_GoBack"/>
       <w:bookmarkEnd w:id="0"/>
@@ -114,7 +230,7 @@
 </file>
 
 <file path=word/styles.xml><?xml version="1.0" encoding="utf-8"?>
-<w:styles xmlns:mc="http://schemas.openxmlformats.org/markup-compatibility/2006" xmlns:r="http://schemas.openxmlformats.org/officeDocument/2006/relationships" xmlns:w="http://schemas.openxmlformats.org/wordprocessingml/2006/main" xmlns:w14="http://schemas.microsoft.com/office/word/2010/wordml" xmlns:w15="http://schemas.microsoft.com/office/word/2012/wordml" xmlns:w16se="http://schemas.microsoft.com/office/word/2015/wordml/symex" mc:Ignorable="w14 w15 w16se">
+<w:styles xmlns:mc="http://schemas.openxmlformats.org/markup-compatibility/2006" xmlns:r="http://schemas.openxmlformats.org/officeDocument/2006/relationships" xmlns:w="http://schemas.openxmlformats.org/wordprocessingml/2006/main" xmlns:w14="http://schemas.microsoft.com/office/word/2010/wordml" xmlns:w15="http://schemas.microsoft.com/office/word/2012/wordml" mc:Ignorable="w14 w15">
   <w:docDefaults>
     <w:rPrDefault>
       <w:rPr>

</xml_diff>